<commit_message>
mise à jour liens des images
</commit_message>
<xml_diff>
--- a/Creer-un-site-web-HTML-CSS-Bootstrap_modeledecopiev2.docx
+++ b/Creer-un-site-web-HTML-CSS-Bootstrap_modeledecopiev2.docx
@@ -176,6 +176,7 @@
                               </w:rPr>
                               <w:tab/>
                             </w:r>
+                            <w:proofErr w:type="gramStart"/>
                             <w:r>
                               <w:rPr>
                                 <w:rFonts w:ascii="Arial" w:eastAsia="Arial" w:hAnsi="Arial" w:cs="Arial"/>
@@ -187,7 +188,11 @@
                               <w:t xml:space="preserve">  </w:t>
                             </w:r>
                             <w:r>
-                              <w:t>Modèle de copie</w:t>
+                              <w:t>Modèle</w:t>
+                            </w:r>
+                            <w:proofErr w:type="gramEnd"/>
+                            <w:r>
+                              <w:t xml:space="preserve"> de copie</w:t>
                             </w:r>
                             <w:r>
                               <w:t xml:space="preserve"> :  </w:t>
@@ -301,6 +306,7 @@
                         </w:rPr>
                         <w:tab/>
                       </w:r>
+                      <w:proofErr w:type="gramStart"/>
                       <w:r>
                         <w:rPr>
                           <w:rFonts w:ascii="Arial" w:eastAsia="Arial" w:hAnsi="Arial" w:cs="Arial"/>
@@ -312,7 +318,11 @@
                         <w:t xml:space="preserve">  </w:t>
                       </w:r>
                       <w:r>
-                        <w:t>Modèle de copie</w:t>
+                        <w:t>Modèle</w:t>
+                      </w:r>
+                      <w:proofErr w:type="gramEnd"/>
+                      <w:r>
+                        <w:t xml:space="preserve"> de copie</w:t>
                       </w:r>
                       <w:r>
                         <w:t xml:space="preserve"> :  </w:t>
@@ -323,7 +333,6 @@
                         <w:jc w:val="center"/>
                         <w:textDirection w:val="btLr"/>
                       </w:pPr>
-                      <w:bookmarkStart w:id="1" w:name="_GoBack"/>
                       <w:r>
                         <w:rPr>
                           <w:b/>
@@ -333,7 +342,6 @@
                         </w:rPr>
                         <w:t>Créer un site web avec HTML, CSS et Bootstrap</w:t>
                       </w:r>
-                      <w:bookmarkEnd w:id="1"/>
                     </w:p>
                   </w:txbxContent>
                 </v:textbox>
@@ -665,7 +673,33 @@
           <w:sz w:val="21"/>
           <w:szCs w:val="21"/>
         </w:rPr>
-        <w:t>Lien Github du projet : ……………</w:t>
+        <w:t xml:space="preserve">Lien </w:t>
+      </w:r>
+      <w:proofErr w:type="spellStart"/>
+      <w:r>
+        <w:rPr>
+          <w:sz w:val="21"/>
+          <w:szCs w:val="21"/>
+        </w:rPr>
+        <w:t>Github</w:t>
+      </w:r>
+      <w:proofErr w:type="spellEnd"/>
+      <w:r>
+        <w:rPr>
+          <w:sz w:val="21"/>
+          <w:szCs w:val="21"/>
+        </w:rPr>
+        <w:t xml:space="preserve"> du projet :</w:t>
+      </w:r>
+      <w:r>
+        <w:t xml:space="preserve"> </w:t>
+      </w:r>
+      <w:r>
+        <w:rPr>
+          <w:sz w:val="21"/>
+          <w:szCs w:val="21"/>
+        </w:rPr>
+        <w:t>https://github.com/Dioulette/Mc-Danse</w:t>
       </w:r>
     </w:p>
     <w:p>
@@ -1048,7 +1082,25 @@
           <w:sz w:val="21"/>
           <w:szCs w:val="21"/>
         </w:rPr>
-        <w:t>Tout d’abord j’ai réfléchi à ce que le site avait besoin :</w:t>
+        <w:t xml:space="preserve">Tout d’abord j’ai réfléchi à ce </w:t>
+      </w:r>
+      <w:proofErr w:type="gramStart"/>
+      <w:r>
+        <w:rPr>
+          <w:color w:val="000000"/>
+          <w:sz w:val="21"/>
+          <w:szCs w:val="21"/>
+        </w:rPr>
+        <w:t>que</w:t>
+      </w:r>
+      <w:proofErr w:type="gramEnd"/>
+      <w:r>
+        <w:rPr>
+          <w:color w:val="000000"/>
+          <w:sz w:val="21"/>
+          <w:szCs w:val="21"/>
+        </w:rPr>
+        <w:t xml:space="preserve"> le site avait besoin :</w:t>
       </w:r>
     </w:p>
     <w:p>
@@ -1121,7 +1173,25 @@
           <w:sz w:val="21"/>
           <w:szCs w:val="21"/>
         </w:rPr>
-        <w:t>Sur la partie événements, j’y ai mis le planning des cours que l’on peut voir s’ouvrir sur une autre fenêtre, le lieu des cours, un lien renvoyant vers le mail de l’association ainsi que l’actualité facebook.</w:t>
+        <w:t xml:space="preserve">Sur la partie événements, j’y ai mis le planning des cours que l’on peut voir s’ouvrir sur une autre fenêtre, le lieu des cours, un lien renvoyant vers le mail de l’association ainsi que l’actualité </w:t>
+      </w:r>
+      <w:proofErr w:type="spellStart"/>
+      <w:r>
+        <w:rPr>
+          <w:color w:val="000000"/>
+          <w:sz w:val="21"/>
+          <w:szCs w:val="21"/>
+        </w:rPr>
+        <w:t>facebook</w:t>
+      </w:r>
+      <w:proofErr w:type="spellEnd"/>
+      <w:r>
+        <w:rPr>
+          <w:color w:val="000000"/>
+          <w:sz w:val="21"/>
+          <w:szCs w:val="21"/>
+        </w:rPr>
+        <w:t>.</w:t>
       </w:r>
     </w:p>
     <w:p>
@@ -1185,7 +1255,25 @@
           <w:sz w:val="21"/>
           <w:szCs w:val="21"/>
         </w:rPr>
-        <w:t>J’ai rendu le site responsive et j’ai amélioré le référencement.</w:t>
+        <w:t xml:space="preserve">J’ai rendu </w:t>
+      </w:r>
+      <w:proofErr w:type="gramStart"/>
+      <w:r>
+        <w:rPr>
+          <w:color w:val="000000"/>
+          <w:sz w:val="21"/>
+          <w:szCs w:val="21"/>
+        </w:rPr>
+        <w:t>le site responsive</w:t>
+      </w:r>
+      <w:proofErr w:type="gramEnd"/>
+      <w:r>
+        <w:rPr>
+          <w:color w:val="000000"/>
+          <w:sz w:val="21"/>
+          <w:szCs w:val="21"/>
+        </w:rPr>
+        <w:t xml:space="preserve"> et j’ai amélioré le référencement.</w:t>
       </w:r>
     </w:p>
     <w:p>
@@ -1293,7 +1381,25 @@
           <w:sz w:val="21"/>
           <w:szCs w:val="21"/>
         </w:rPr>
-        <w:t>: langages de programmation, frameworks, outils, logiciels, documentations techniques, etc...</w:t>
+        <w:t xml:space="preserve">: langages de programmation, </w:t>
+      </w:r>
+      <w:proofErr w:type="spellStart"/>
+      <w:r>
+        <w:rPr>
+          <w:color w:val="000000"/>
+          <w:sz w:val="21"/>
+          <w:szCs w:val="21"/>
+        </w:rPr>
+        <w:t>frameworks</w:t>
+      </w:r>
+      <w:proofErr w:type="spellEnd"/>
+      <w:r>
+        <w:rPr>
+          <w:color w:val="000000"/>
+          <w:sz w:val="21"/>
+          <w:szCs w:val="21"/>
+        </w:rPr>
+        <w:t>, outils, logiciels, documentations techniques, etc...</w:t>
       </w:r>
     </w:p>
     <w:p>
@@ -1333,7 +1439,33 @@
           <w:sz w:val="21"/>
           <w:szCs w:val="21"/>
         </w:rPr>
-        <w:t>J’ai utilisé les langages HTML et CSS.</w:t>
+        <w:t xml:space="preserve">J’ai utilisé les langages </w:t>
+      </w:r>
+      <w:proofErr w:type="gramStart"/>
+      <w:r>
+        <w:rPr>
+          <w:color w:val="000000"/>
+          <w:sz w:val="21"/>
+          <w:szCs w:val="21"/>
+        </w:rPr>
+        <w:t xml:space="preserve">HTML </w:t>
+      </w:r>
+      <w:r>
+        <w:rPr>
+          <w:color w:val="000000"/>
+          <w:sz w:val="21"/>
+          <w:szCs w:val="21"/>
+        </w:rPr>
+        <w:t>,</w:t>
+      </w:r>
+      <w:proofErr w:type="gramEnd"/>
+      <w:r>
+        <w:rPr>
+          <w:color w:val="000000"/>
+          <w:sz w:val="21"/>
+          <w:szCs w:val="21"/>
+        </w:rPr>
+        <w:t xml:space="preserve"> CSS et PHP.</w:t>
       </w:r>
     </w:p>
     <w:p>
@@ -1357,7 +1489,25 @@
           <w:sz w:val="21"/>
           <w:szCs w:val="21"/>
         </w:rPr>
-        <w:t>J’ai développé mon site sur Visual Studio Code et Github.</w:t>
+        <w:t xml:space="preserve">J’ai développé mon site sur Visual Studio Code et </w:t>
+      </w:r>
+      <w:proofErr w:type="spellStart"/>
+      <w:r>
+        <w:rPr>
+          <w:color w:val="000000"/>
+          <w:sz w:val="21"/>
+          <w:szCs w:val="21"/>
+        </w:rPr>
+        <w:t>Github</w:t>
+      </w:r>
+      <w:proofErr w:type="spellEnd"/>
+      <w:r>
+        <w:rPr>
+          <w:color w:val="000000"/>
+          <w:sz w:val="21"/>
+          <w:szCs w:val="21"/>
+        </w:rPr>
+        <w:t>.</w:t>
       </w:r>
     </w:p>
     <w:p>
@@ -1381,7 +1531,25 @@
           <w:sz w:val="21"/>
           <w:szCs w:val="21"/>
         </w:rPr>
-        <w:t>J’ai utilisé les documentations de Studi.</w:t>
+        <w:t xml:space="preserve">J’ai utilisé les documentations de </w:t>
+      </w:r>
+      <w:proofErr w:type="spellStart"/>
+      <w:r>
+        <w:rPr>
+          <w:color w:val="000000"/>
+          <w:sz w:val="21"/>
+          <w:szCs w:val="21"/>
+        </w:rPr>
+        <w:t>Studi</w:t>
+      </w:r>
+      <w:proofErr w:type="spellEnd"/>
+      <w:r>
+        <w:rPr>
+          <w:color w:val="000000"/>
+          <w:sz w:val="21"/>
+          <w:szCs w:val="21"/>
+        </w:rPr>
+        <w:t>.</w:t>
       </w:r>
     </w:p>
     <w:p>
@@ -1532,13 +1700,59 @@
           <w:szCs w:val="21"/>
         </w:rPr>
       </w:pPr>
-      <w:r>
-        <w:rPr>
-          <w:color w:val="000000"/>
-          <w:sz w:val="21"/>
-          <w:szCs w:val="21"/>
-        </w:rPr>
-        <w:t>NB: Pour le cas des exercices et évaluations demandées sur la plateforme Studi, il s'agit de...Studi.</w:t>
+      <w:proofErr w:type="gramStart"/>
+      <w:r>
+        <w:rPr>
+          <w:color w:val="000000"/>
+          <w:sz w:val="21"/>
+          <w:szCs w:val="21"/>
+        </w:rPr>
+        <w:t>NB:</w:t>
+      </w:r>
+      <w:proofErr w:type="gramEnd"/>
+      <w:r>
+        <w:rPr>
+          <w:color w:val="000000"/>
+          <w:sz w:val="21"/>
+          <w:szCs w:val="21"/>
+        </w:rPr>
+        <w:t xml:space="preserve"> Pour le cas des exercices et évaluations demandées sur la plateforme </w:t>
+      </w:r>
+      <w:proofErr w:type="spellStart"/>
+      <w:r>
+        <w:rPr>
+          <w:color w:val="000000"/>
+          <w:sz w:val="21"/>
+          <w:szCs w:val="21"/>
+        </w:rPr>
+        <w:t>Studi</w:t>
+      </w:r>
+      <w:proofErr w:type="spellEnd"/>
+      <w:r>
+        <w:rPr>
+          <w:color w:val="000000"/>
+          <w:sz w:val="21"/>
+          <w:szCs w:val="21"/>
+        </w:rPr>
+        <w:t>, il s'agit de...</w:t>
+      </w:r>
+      <w:proofErr w:type="spellStart"/>
+      <w:r>
+        <w:rPr>
+          <w:color w:val="000000"/>
+          <w:sz w:val="21"/>
+          <w:szCs w:val="21"/>
+        </w:rPr>
+        <w:t>Studi</w:t>
+      </w:r>
+      <w:proofErr w:type="spellEnd"/>
+      <w:r>
+        <w:rPr>
+          <w:color w:val="000000"/>
+          <w:sz w:val="21"/>
+          <w:szCs w:val="21"/>
+        </w:rPr>
+        <w:t>.</w:t>
       </w:r>
     </w:p>
     <w:p>
@@ -1588,6 +1802,7 @@
           <w:szCs w:val="21"/>
         </w:rPr>
       </w:pPr>
+      <w:proofErr w:type="spellStart"/>
       <w:r>
         <w:rPr>
           <w:color w:val="000000"/>
@@ -1596,6 +1811,7 @@
         </w:rPr>
         <w:t>Studi</w:t>
       </w:r>
+      <w:proofErr w:type="spellEnd"/>
     </w:p>
     <w:p>
       <w:pPr>
@@ -1946,8 +2162,25 @@
         <w:sz w:val="22"/>
         <w:szCs w:val="22"/>
       </w:rPr>
-      <w:t xml:space="preserve">©Studi - Reproduction interdite </w:t>
+      <w:t>©</w:t>
     </w:r>
+    <w:proofErr w:type="spellStart"/>
+    <w:r>
+      <w:rPr>
+        <w:sz w:val="22"/>
+        <w:szCs w:val="22"/>
+      </w:rPr>
+      <w:t>Studi</w:t>
+    </w:r>
+    <w:proofErr w:type="spellEnd"/>
+    <w:r>
+      <w:rPr>
+        <w:sz w:val="22"/>
+        <w:szCs w:val="22"/>
+      </w:rPr>
+      <w:t xml:space="preserve"> - Reproduction interdite </w:t>
+    </w:r>
+    <w:proofErr w:type="gramStart"/>
     <w:r>
       <w:rPr>
         <w:sz w:val="22"/>
@@ -1961,7 +2194,15 @@
         <w:sz w:val="22"/>
         <w:szCs w:val="22"/>
       </w:rPr>
-      <w:t>GDWFSHTMLCSSBOOTEXAIII1A</w:t>
+      <w:t>GDWFSHTMLCSSBOOTEXAIII</w:t>
+    </w:r>
+    <w:proofErr w:type="gramEnd"/>
+    <w:r>
+      <w:rPr>
+        <w:sz w:val="22"/>
+        <w:szCs w:val="22"/>
+      </w:rPr>
+      <w:t>1A</w:t>
     </w:r>
     <w:r>
       <w:rPr>
@@ -2448,6 +2689,7 @@
     <w:lsdException w:name="HTML Sample" w:semiHidden="1" w:unhideWhenUsed="1"/>
     <w:lsdException w:name="HTML Typewriter" w:semiHidden="1" w:unhideWhenUsed="1"/>
     <w:lsdException w:name="HTML Variable" w:semiHidden="1" w:unhideWhenUsed="1"/>
+    <w:lsdException w:name="Normal Table" w:semiHidden="1" w:unhideWhenUsed="1"/>
     <w:lsdException w:name="annotation subject" w:semiHidden="1" w:unhideWhenUsed="1"/>
     <w:lsdException w:name="No List" w:semiHidden="1" w:unhideWhenUsed="1"/>
     <w:lsdException w:name="Outline List 1" w:semiHidden="1" w:unhideWhenUsed="1"/>
@@ -2490,8 +2732,11 @@
     <w:lsdException w:name="Table Contemporary" w:semiHidden="1" w:unhideWhenUsed="1"/>
     <w:lsdException w:name="Table Elegant" w:semiHidden="1" w:unhideWhenUsed="1"/>
     <w:lsdException w:name="Table Professional" w:semiHidden="1" w:unhideWhenUsed="1"/>
+    <w:lsdException w:name="Table Subtle 1" w:semiHidden="1" w:unhideWhenUsed="1"/>
     <w:lsdException w:name="Table Subtle 2" w:semiHidden="1" w:unhideWhenUsed="1"/>
     <w:lsdException w:name="Table Web 1" w:semiHidden="1" w:unhideWhenUsed="1"/>
+    <w:lsdException w:name="Table Web 2" w:semiHidden="1" w:unhideWhenUsed="1"/>
+    <w:lsdException w:name="Table Web 3" w:semiHidden="1" w:unhideWhenUsed="1"/>
     <w:lsdException w:name="Balloon Text" w:semiHidden="1" w:unhideWhenUsed="1"/>
     <w:lsdException w:name="Table Grid" w:uiPriority="39"/>
     <w:lsdException w:name="Table Theme" w:semiHidden="1" w:unhideWhenUsed="1"/>

</xml_diff>